<commit_message>
Mis à jour 1er cours
</commit_message>
<xml_diff>
--- a/CH1_Booleens/CH1_Booleens.docx
+++ b/CH1_Booleens/CH1_Booleens.docx
@@ -993,7 +993,7 @@
                 <wp:positionV relativeFrom="paragraph">
                   <wp:posOffset>-38100</wp:posOffset>
                 </wp:positionV>
-                <wp:extent cx="1442085" cy="659130"/>
+                <wp:extent cx="1442720" cy="659765"/>
                 <wp:effectExtent l="0" t="0" r="0" b="0"/>
                 <wp:wrapSquare wrapText="bothSides"/>
                 <wp:docPr id="4" name="Cadre1"/>
@@ -1004,7 +1004,7 @@
                       <wps:spPr>
                         <a:xfrm>
                           <a:off x="0" y="0"/>
-                          <a:ext cx="1441440" cy="658440"/>
+                          <a:ext cx="1442160" cy="659160"/>
                         </a:xfrm>
                         <a:prstGeom prst="rect">
                           <a:avLst/>
@@ -1274,7 +1274,7 @@
           </mc:Choice>
           <mc:Fallback>
             <w:pict>
-              <v:rect id="shape_0" ID="Cadre1" stroked="f" style="position:absolute;margin-left:402.7pt;margin-top:-3pt;width:113.45pt;height:51.8pt;mso-position-horizontal:right;mso-position-horizontal-relative:margin" wp14:anchorId="68440EE0">
+              <v:rect id="shape_0" ID="Cadre1" stroked="f" style="position:absolute;margin-left:402.65pt;margin-top:-3pt;width:113.5pt;height:51.85pt;mso-position-horizontal:right;mso-position-horizontal-relative:margin" wp14:anchorId="68440EE0">
                 <w10:wrap type="none"/>
                 <v:fill o:detectmouseclick="t" on="false"/>
                 <v:stroke color="#3465a4" joinstyle="round" endcap="flat"/>
@@ -1762,7 +1762,7 @@
                 <wp:positionV relativeFrom="paragraph">
                   <wp:posOffset>16510</wp:posOffset>
                 </wp:positionV>
-                <wp:extent cx="2251710" cy="915670"/>
+                <wp:extent cx="2252345" cy="916305"/>
                 <wp:effectExtent l="0" t="0" r="0" b="0"/>
                 <wp:wrapSquare wrapText="bothSides"/>
                 <wp:docPr id="6" name="Cadre4"/>
@@ -1773,7 +1773,7 @@
                       <wps:spPr>
                         <a:xfrm>
                           <a:off x="0" y="0"/>
-                          <a:ext cx="2251080" cy="915120"/>
+                          <a:ext cx="2251800" cy="915840"/>
                         </a:xfrm>
                         <a:prstGeom prst="rect">
                           <a:avLst/>
@@ -2327,9 +2327,7 @@
                               </w:rPr>
                             </w:pPr>
                             <w:r>
-                              <w:rPr>
-                                <w:color w:val="000000"/>
-                              </w:rPr>
+                              <w:rPr/>
                             </w:r>
                           </w:p>
                         </w:txbxContent>
@@ -2345,7 +2343,7 @@
           </mc:Choice>
           <mc:Fallback>
             <w:pict>
-              <v:rect id="shape_0" ID="Cadre4" stroked="f" style="position:absolute;margin-left:338.95pt;margin-top:1.3pt;width:177.2pt;height:72pt;mso-position-horizontal:right;mso-position-horizontal-relative:margin" wp14:anchorId="6D200692">
+              <v:rect id="shape_0" ID="Cadre4" stroked="f" style="position:absolute;margin-left:338.9pt;margin-top:1.3pt;width:177.25pt;height:72.05pt;mso-position-horizontal:right;mso-position-horizontal-relative:margin" wp14:anchorId="6D200692">
                 <w10:wrap type="none"/>
                 <v:fill o:detectmouseclick="t" on="false"/>
                 <v:stroke color="#3465a4" joinstyle="round" endcap="flat"/>
@@ -2887,9 +2885,7 @@
                         </w:rPr>
                       </w:pPr>
                       <w:r>
-                        <w:rPr>
-                          <w:color w:val="000000"/>
-                        </w:rPr>
+                        <w:rPr/>
                       </w:r>
                     </w:p>
                   </w:txbxContent>
@@ -3134,7 +3130,7 @@
                 <wp:positionV relativeFrom="paragraph">
                   <wp:posOffset>552450</wp:posOffset>
                 </wp:positionV>
-                <wp:extent cx="2496820" cy="991870"/>
+                <wp:extent cx="2497455" cy="992505"/>
                 <wp:effectExtent l="0" t="0" r="0" b="0"/>
                 <wp:wrapTight wrapText="bothSides">
                   <wp:wrapPolygon edited="0">
@@ -3153,7 +3149,7 @@
                       <wps:spPr>
                         <a:xfrm>
                           <a:off x="0" y="0"/>
-                          <a:ext cx="2496240" cy="991080"/>
+                          <a:ext cx="2496960" cy="991800"/>
                         </a:xfrm>
                         <a:prstGeom prst="rect">
                           <a:avLst/>
@@ -3244,8 +3240,8 @@
                                       <w:lang w:eastAsia="fr-FR"/>
                                     </w:rPr>
                                   </w:pPr>
-                                  <w:bookmarkStart w:id="0" w:name="__UnoMark__218_144949604"/>
-                                  <w:bookmarkStart w:id="1" w:name="__UnoMark__217_144949604"/>
+                                  <w:bookmarkStart w:id="0" w:name="__UnoMark__217_144949604"/>
+                                  <w:bookmarkStart w:id="1" w:name="__UnoMark__218_144949604"/>
                                   <w:bookmarkEnd w:id="0"/>
                                   <w:bookmarkEnd w:id="1"/>
                                   <w:r>
@@ -3276,8 +3272,8 @@
                                     <w:jc w:val="center"/>
                                     <w:rPr/>
                                   </w:pPr>
-                                  <w:bookmarkStart w:id="2" w:name="__UnoMark__220_144949604"/>
-                                  <w:bookmarkStart w:id="3" w:name="__UnoMark__219_144949604"/>
+                                  <w:bookmarkStart w:id="2" w:name="__UnoMark__219_144949604"/>
+                                  <w:bookmarkStart w:id="3" w:name="__UnoMark__220_144949604"/>
                                   <w:bookmarkEnd w:id="2"/>
                                   <w:bookmarkEnd w:id="3"/>
                                   <w:r>
@@ -3324,8 +3320,8 @@
                                       <w:lang w:eastAsia="fr-FR"/>
                                     </w:rPr>
                                   </w:pPr>
-                                  <w:bookmarkStart w:id="4" w:name="__UnoMark__222_144949604"/>
-                                  <w:bookmarkStart w:id="5" w:name="__UnoMark__221_144949604"/>
+                                  <w:bookmarkStart w:id="4" w:name="__UnoMark__221_144949604"/>
+                                  <w:bookmarkStart w:id="5" w:name="__UnoMark__222_144949604"/>
                                   <w:bookmarkEnd w:id="4"/>
                                   <w:bookmarkEnd w:id="5"/>
                                   <w:r>
@@ -3361,8 +3357,8 @@
                                       <w:lang w:eastAsia="fr-FR"/>
                                     </w:rPr>
                                   </w:pPr>
-                                  <w:bookmarkStart w:id="6" w:name="__UnoMark__224_144949604"/>
-                                  <w:bookmarkStart w:id="7" w:name="__UnoMark__223_144949604"/>
+                                  <w:bookmarkStart w:id="6" w:name="__UnoMark__223_144949604"/>
+                                  <w:bookmarkStart w:id="7" w:name="__UnoMark__224_144949604"/>
                                   <w:bookmarkEnd w:id="6"/>
                                   <w:bookmarkEnd w:id="7"/>
                                   <w:r>
@@ -3398,8 +3394,8 @@
                                       <w:lang w:eastAsia="fr-FR"/>
                                     </w:rPr>
                                   </w:pPr>
-                                  <w:bookmarkStart w:id="8" w:name="__UnoMark__225_144949604"/>
-                                  <w:bookmarkStart w:id="9" w:name="__UnoMark__226_144949604"/>
+                                  <w:bookmarkStart w:id="8" w:name="__UnoMark__226_144949604"/>
+                                  <w:bookmarkStart w:id="9" w:name="__UnoMark__225_144949604"/>
                                   <w:bookmarkEnd w:id="8"/>
                                   <w:bookmarkEnd w:id="9"/>
                                   <w:r>
@@ -3438,8 +3434,8 @@
                                       <w:lang w:eastAsia="fr-FR"/>
                                     </w:rPr>
                                   </w:pPr>
-                                  <w:bookmarkStart w:id="10" w:name="__UnoMark__228_144949604"/>
-                                  <w:bookmarkStart w:id="11" w:name="__UnoMark__227_144949604"/>
+                                  <w:bookmarkStart w:id="10" w:name="__UnoMark__227_144949604"/>
+                                  <w:bookmarkStart w:id="11" w:name="__UnoMark__228_144949604"/>
                                   <w:bookmarkEnd w:id="10"/>
                                   <w:bookmarkEnd w:id="11"/>
                                   <w:r>
@@ -3475,8 +3471,8 @@
                                       <w:lang w:eastAsia="fr-FR"/>
                                     </w:rPr>
                                   </w:pPr>
-                                  <w:bookmarkStart w:id="12" w:name="__UnoMark__230_144949604"/>
-                                  <w:bookmarkStart w:id="13" w:name="__UnoMark__229_144949604"/>
+                                  <w:bookmarkStart w:id="12" w:name="__UnoMark__229_144949604"/>
+                                  <w:bookmarkStart w:id="13" w:name="__UnoMark__230_144949604"/>
                                   <w:bookmarkEnd w:id="12"/>
                                   <w:bookmarkEnd w:id="13"/>
                                   <w:r>
@@ -3512,8 +3508,8 @@
                                       <w:lang w:eastAsia="fr-FR"/>
                                     </w:rPr>
                                   </w:pPr>
-                                  <w:bookmarkStart w:id="14" w:name="__UnoMark__231_144949604"/>
-                                  <w:bookmarkStart w:id="15" w:name="__UnoMark__232_144949604"/>
+                                  <w:bookmarkStart w:id="14" w:name="__UnoMark__232_144949604"/>
+                                  <w:bookmarkStart w:id="15" w:name="__UnoMark__231_144949604"/>
                                   <w:bookmarkEnd w:id="14"/>
                                   <w:bookmarkEnd w:id="15"/>
                                   <w:r>
@@ -3552,8 +3548,8 @@
                                       <w:lang w:eastAsia="fr-FR"/>
                                     </w:rPr>
                                   </w:pPr>
-                                  <w:bookmarkStart w:id="16" w:name="__UnoMark__234_144949604"/>
-                                  <w:bookmarkStart w:id="17" w:name="__UnoMark__233_144949604"/>
+                                  <w:bookmarkStart w:id="16" w:name="__UnoMark__233_144949604"/>
+                                  <w:bookmarkStart w:id="17" w:name="__UnoMark__234_144949604"/>
                                   <w:bookmarkEnd w:id="16"/>
                                   <w:bookmarkEnd w:id="17"/>
                                   <w:r>
@@ -3589,8 +3585,8 @@
                                       <w:lang w:eastAsia="fr-FR"/>
                                     </w:rPr>
                                   </w:pPr>
-                                  <w:bookmarkStart w:id="18" w:name="__UnoMark__236_144949604"/>
-                                  <w:bookmarkStart w:id="19" w:name="__UnoMark__235_144949604"/>
+                                  <w:bookmarkStart w:id="18" w:name="__UnoMark__235_144949604"/>
+                                  <w:bookmarkStart w:id="19" w:name="__UnoMark__236_144949604"/>
                                   <w:bookmarkEnd w:id="18"/>
                                   <w:bookmarkEnd w:id="19"/>
                                   <w:r>
@@ -3626,8 +3622,8 @@
                                       <w:lang w:eastAsia="fr-FR"/>
                                     </w:rPr>
                                   </w:pPr>
-                                  <w:bookmarkStart w:id="20" w:name="__UnoMark__237_144949604"/>
-                                  <w:bookmarkStart w:id="21" w:name="__UnoMark__238_144949604"/>
+                                  <w:bookmarkStart w:id="20" w:name="__UnoMark__238_144949604"/>
+                                  <w:bookmarkStart w:id="21" w:name="__UnoMark__237_144949604"/>
                                   <w:bookmarkEnd w:id="20"/>
                                   <w:bookmarkEnd w:id="21"/>
                                   <w:r>
@@ -3666,8 +3662,8 @@
                                       <w:lang w:eastAsia="fr-FR"/>
                                     </w:rPr>
                                   </w:pPr>
-                                  <w:bookmarkStart w:id="22" w:name="__UnoMark__240_144949604"/>
-                                  <w:bookmarkStart w:id="23" w:name="__UnoMark__239_144949604"/>
+                                  <w:bookmarkStart w:id="22" w:name="__UnoMark__239_144949604"/>
+                                  <w:bookmarkStart w:id="23" w:name="__UnoMark__240_144949604"/>
                                   <w:bookmarkEnd w:id="22"/>
                                   <w:bookmarkEnd w:id="23"/>
                                   <w:r>
@@ -3703,8 +3699,8 @@
                                       <w:lang w:eastAsia="fr-FR"/>
                                     </w:rPr>
                                   </w:pPr>
-                                  <w:bookmarkStart w:id="24" w:name="__UnoMark__242_144949604"/>
-                                  <w:bookmarkStart w:id="25" w:name="__UnoMark__241_144949604"/>
+                                  <w:bookmarkStart w:id="24" w:name="__UnoMark__241_144949604"/>
+                                  <w:bookmarkStart w:id="25" w:name="__UnoMark__242_144949604"/>
                                   <w:bookmarkEnd w:id="24"/>
                                   <w:bookmarkEnd w:id="25"/>
                                   <w:r>
@@ -3780,7 +3776,7 @@
           </mc:Choice>
           <mc:Fallback>
             <w:pict>
-              <v:rect id="shape_0" ID="Cadre3" stroked="f" style="position:absolute;margin-left:375pt;margin-top:43.5pt;width:196.5pt;height:78pt;mso-position-horizontal-relative:page" wp14:anchorId="70617334">
+              <v:rect id="shape_0" ID="Cadre3" stroked="f" style="position:absolute;margin-left:375pt;margin-top:43.5pt;width:196.55pt;height:78.05pt;mso-position-horizontal-relative:page" wp14:anchorId="70617334">
                 <w10:wrap type="none"/>
                 <v:fill o:detectmouseclick="t" on="false"/>
                 <v:stroke color="#3465a4" joinstyle="round" endcap="flat"/>
@@ -3859,8 +3855,8 @@
                                 <w:lang w:eastAsia="fr-FR"/>
                               </w:rPr>
                             </w:pPr>
-                            <w:bookmarkStart w:id="27" w:name="__UnoMark__218_144949604"/>
-                            <w:bookmarkStart w:id="28" w:name="__UnoMark__217_144949604"/>
+                            <w:bookmarkStart w:id="27" w:name="__UnoMark__217_144949604"/>
+                            <w:bookmarkStart w:id="28" w:name="__UnoMark__218_144949604"/>
                             <w:bookmarkEnd w:id="27"/>
                             <w:bookmarkEnd w:id="28"/>
                             <w:r>
@@ -3891,8 +3887,8 @@
                               <w:jc w:val="center"/>
                               <w:rPr/>
                             </w:pPr>
-                            <w:bookmarkStart w:id="29" w:name="__UnoMark__220_144949604"/>
-                            <w:bookmarkStart w:id="30" w:name="__UnoMark__219_144949604"/>
+                            <w:bookmarkStart w:id="29" w:name="__UnoMark__219_144949604"/>
+                            <w:bookmarkStart w:id="30" w:name="__UnoMark__220_144949604"/>
                             <w:bookmarkEnd w:id="29"/>
                             <w:bookmarkEnd w:id="30"/>
                             <w:r>
@@ -3939,8 +3935,8 @@
                                 <w:lang w:eastAsia="fr-FR"/>
                               </w:rPr>
                             </w:pPr>
-                            <w:bookmarkStart w:id="31" w:name="__UnoMark__222_144949604"/>
-                            <w:bookmarkStart w:id="32" w:name="__UnoMark__221_144949604"/>
+                            <w:bookmarkStart w:id="31" w:name="__UnoMark__221_144949604"/>
+                            <w:bookmarkStart w:id="32" w:name="__UnoMark__222_144949604"/>
                             <w:bookmarkEnd w:id="31"/>
                             <w:bookmarkEnd w:id="32"/>
                             <w:r>
@@ -3976,8 +3972,8 @@
                                 <w:lang w:eastAsia="fr-FR"/>
                               </w:rPr>
                             </w:pPr>
-                            <w:bookmarkStart w:id="33" w:name="__UnoMark__224_144949604"/>
-                            <w:bookmarkStart w:id="34" w:name="__UnoMark__223_144949604"/>
+                            <w:bookmarkStart w:id="33" w:name="__UnoMark__223_144949604"/>
+                            <w:bookmarkStart w:id="34" w:name="__UnoMark__224_144949604"/>
                             <w:bookmarkEnd w:id="33"/>
                             <w:bookmarkEnd w:id="34"/>
                             <w:r>
@@ -4013,8 +4009,8 @@
                                 <w:lang w:eastAsia="fr-FR"/>
                               </w:rPr>
                             </w:pPr>
-                            <w:bookmarkStart w:id="35" w:name="__UnoMark__225_144949604"/>
-                            <w:bookmarkStart w:id="36" w:name="__UnoMark__226_144949604"/>
+                            <w:bookmarkStart w:id="35" w:name="__UnoMark__226_144949604"/>
+                            <w:bookmarkStart w:id="36" w:name="__UnoMark__225_144949604"/>
                             <w:bookmarkEnd w:id="35"/>
                             <w:bookmarkEnd w:id="36"/>
                             <w:r>
@@ -4053,8 +4049,8 @@
                                 <w:lang w:eastAsia="fr-FR"/>
                               </w:rPr>
                             </w:pPr>
-                            <w:bookmarkStart w:id="37" w:name="__UnoMark__228_144949604"/>
-                            <w:bookmarkStart w:id="38" w:name="__UnoMark__227_144949604"/>
+                            <w:bookmarkStart w:id="37" w:name="__UnoMark__227_144949604"/>
+                            <w:bookmarkStart w:id="38" w:name="__UnoMark__228_144949604"/>
                             <w:bookmarkEnd w:id="37"/>
                             <w:bookmarkEnd w:id="38"/>
                             <w:r>
@@ -4090,8 +4086,8 @@
                                 <w:lang w:eastAsia="fr-FR"/>
                               </w:rPr>
                             </w:pPr>
-                            <w:bookmarkStart w:id="39" w:name="__UnoMark__230_144949604"/>
-                            <w:bookmarkStart w:id="40" w:name="__UnoMark__229_144949604"/>
+                            <w:bookmarkStart w:id="39" w:name="__UnoMark__229_144949604"/>
+                            <w:bookmarkStart w:id="40" w:name="__UnoMark__230_144949604"/>
                             <w:bookmarkEnd w:id="39"/>
                             <w:bookmarkEnd w:id="40"/>
                             <w:r>
@@ -4127,8 +4123,8 @@
                                 <w:lang w:eastAsia="fr-FR"/>
                               </w:rPr>
                             </w:pPr>
-                            <w:bookmarkStart w:id="41" w:name="__UnoMark__231_144949604"/>
-                            <w:bookmarkStart w:id="42" w:name="__UnoMark__232_144949604"/>
+                            <w:bookmarkStart w:id="41" w:name="__UnoMark__232_144949604"/>
+                            <w:bookmarkStart w:id="42" w:name="__UnoMark__231_144949604"/>
                             <w:bookmarkEnd w:id="41"/>
                             <w:bookmarkEnd w:id="42"/>
                             <w:r>
@@ -4167,8 +4163,8 @@
                                 <w:lang w:eastAsia="fr-FR"/>
                               </w:rPr>
                             </w:pPr>
-                            <w:bookmarkStart w:id="43" w:name="__UnoMark__234_144949604"/>
-                            <w:bookmarkStart w:id="44" w:name="__UnoMark__233_144949604"/>
+                            <w:bookmarkStart w:id="43" w:name="__UnoMark__233_144949604"/>
+                            <w:bookmarkStart w:id="44" w:name="__UnoMark__234_144949604"/>
                             <w:bookmarkEnd w:id="43"/>
                             <w:bookmarkEnd w:id="44"/>
                             <w:r>
@@ -4204,8 +4200,8 @@
                                 <w:lang w:eastAsia="fr-FR"/>
                               </w:rPr>
                             </w:pPr>
-                            <w:bookmarkStart w:id="45" w:name="__UnoMark__236_144949604"/>
-                            <w:bookmarkStart w:id="46" w:name="__UnoMark__235_144949604"/>
+                            <w:bookmarkStart w:id="45" w:name="__UnoMark__235_144949604"/>
+                            <w:bookmarkStart w:id="46" w:name="__UnoMark__236_144949604"/>
                             <w:bookmarkEnd w:id="45"/>
                             <w:bookmarkEnd w:id="46"/>
                             <w:r>
@@ -4241,8 +4237,8 @@
                                 <w:lang w:eastAsia="fr-FR"/>
                               </w:rPr>
                             </w:pPr>
-                            <w:bookmarkStart w:id="47" w:name="__UnoMark__237_144949604"/>
-                            <w:bookmarkStart w:id="48" w:name="__UnoMark__238_144949604"/>
+                            <w:bookmarkStart w:id="47" w:name="__UnoMark__238_144949604"/>
+                            <w:bookmarkStart w:id="48" w:name="__UnoMark__237_144949604"/>
                             <w:bookmarkEnd w:id="47"/>
                             <w:bookmarkEnd w:id="48"/>
                             <w:r>
@@ -4281,8 +4277,8 @@
                                 <w:lang w:eastAsia="fr-FR"/>
                               </w:rPr>
                             </w:pPr>
-                            <w:bookmarkStart w:id="49" w:name="__UnoMark__240_144949604"/>
-                            <w:bookmarkStart w:id="50" w:name="__UnoMark__239_144949604"/>
+                            <w:bookmarkStart w:id="49" w:name="__UnoMark__239_144949604"/>
+                            <w:bookmarkStart w:id="50" w:name="__UnoMark__240_144949604"/>
                             <w:bookmarkEnd w:id="49"/>
                             <w:bookmarkEnd w:id="50"/>
                             <w:r>
@@ -4318,8 +4314,8 @@
                                 <w:lang w:eastAsia="fr-FR"/>
                               </w:rPr>
                             </w:pPr>
-                            <w:bookmarkStart w:id="51" w:name="__UnoMark__242_144949604"/>
-                            <w:bookmarkStart w:id="52" w:name="__UnoMark__241_144949604"/>
+                            <w:bookmarkStart w:id="51" w:name="__UnoMark__241_144949604"/>
+                            <w:bookmarkStart w:id="52" w:name="__UnoMark__242_144949604"/>
                             <w:bookmarkEnd w:id="51"/>
                             <w:bookmarkEnd w:id="52"/>
                             <w:r>
@@ -4856,7 +4852,12 @@
         </w:rPr>
       </w:pPr>
       <w:r>
-        <w:rPr/>
+        <w:rPr>
+          <w:rFonts w:eastAsia="Times New Roman" w:cs="Arial" w:ascii="Arial" w:hAnsi="Arial"/>
+          <w:sz w:val="24"/>
+          <w:szCs w:val="24"/>
+          <w:lang w:eastAsia="fr-FR"/>
+        </w:rPr>
       </w:r>
       <w:r>
         <w:br w:type="page"/>
@@ -4882,34 +4883,16 @@
           <w:szCs w:val="24"/>
           <w:lang w:eastAsia="fr-FR"/>
         </w:rPr>
-        <w:t>→</w:t>
-      </w:r>
-      <w:r>
-        <w:rPr>
-          <w:rFonts w:eastAsia="Times New Roman" w:cs="Arial" w:ascii="Arial" w:hAnsi="Arial"/>
-          <w:sz w:val="24"/>
-          <w:szCs w:val="24"/>
-          <w:lang w:eastAsia="fr-FR"/>
-        </w:rPr>
-        <w:t xml:space="preserve"> </w:t>
-      </w:r>
-      <w:r>
-        <w:rPr>
-          <w:rFonts w:eastAsia="Times New Roman" w:cs="Arial" w:ascii="Arial" w:hAnsi="Arial"/>
-          <w:sz w:val="24"/>
-          <w:szCs w:val="24"/>
-          <w:lang w:eastAsia="fr-FR"/>
-        </w:rPr>
-        <w:t xml:space="preserve">Vérifier à l’aide de Python les tables de vérité </w:t>
-      </w:r>
-      <w:r>
-        <w:rPr>
-          <w:rFonts w:eastAsia="Times New Roman" w:cs="Arial" w:ascii="Arial" w:hAnsi="Arial"/>
-          <w:sz w:val="24"/>
-          <w:szCs w:val="24"/>
-          <w:lang w:eastAsia="fr-FR"/>
-        </w:rPr>
-        <w:t>d</w:t>
+        <w:t xml:space="preserve">→ </w:t>
+      </w:r>
+      <w:r>
+        <w:rPr>
+          <w:rFonts w:eastAsia="Times New Roman" w:cs="Arial" w:ascii="Arial" w:hAnsi="Arial"/>
+          <w:sz w:val="24"/>
+          <w:szCs w:val="24"/>
+          <w:lang w:eastAsia="fr-FR"/>
+        </w:rPr>
+        <w:t>Vérifier à l’aide de Python les tables de vérité d</w:t>
       </w:r>
       <w:r>
         <w:rPr>
@@ -5014,16 +4997,7 @@
           <w:szCs w:val="24"/>
           <w:lang w:eastAsia="fr-FR"/>
         </w:rPr>
-        <w:t>OR logiques</w:t>
-      </w:r>
-      <w:r>
-        <w:rPr>
-          <w:rFonts w:eastAsia="Times New Roman" w:cs="Arial" w:ascii="Arial" w:hAnsi="Arial"/>
-          <w:sz w:val="24"/>
-          <w:szCs w:val="24"/>
-          <w:lang w:eastAsia="fr-FR"/>
-        </w:rPr>
-        <w:t>.</w:t>
+        <w:t>OR logiques.</w:t>
       </w:r>
     </w:p>
     <w:p>
@@ -5278,7 +5252,7 @@
                 <wp:positionV relativeFrom="paragraph">
                   <wp:posOffset>121920</wp:posOffset>
                 </wp:positionV>
-                <wp:extent cx="2411095" cy="915670"/>
+                <wp:extent cx="2411730" cy="916305"/>
                 <wp:effectExtent l="0" t="0" r="0" b="0"/>
                 <wp:wrapSquare wrapText="bothSides"/>
                 <wp:docPr id="13" name="Cadre5"/>
@@ -5289,7 +5263,7 @@
                       <wps:spPr>
                         <a:xfrm>
                           <a:off x="0" y="0"/>
-                          <a:ext cx="2410560" cy="915120"/>
+                          <a:ext cx="2410920" cy="915840"/>
                         </a:xfrm>
                         <a:prstGeom prst="rect">
                           <a:avLst/>
@@ -5842,9 +5816,7 @@
                               </w:rPr>
                             </w:pPr>
                             <w:r>
-                              <w:rPr>
-                                <w:color w:val="000000"/>
-                              </w:rPr>
+                              <w:rPr/>
                             </w:r>
                           </w:p>
                         </w:txbxContent>
@@ -5860,7 +5832,7 @@
           </mc:Choice>
           <mc:Fallback>
             <w:pict>
-              <v:rect id="shape_0" ID="Cadre5" stroked="f" style="position:absolute;margin-left:337.5pt;margin-top:9.6pt;width:189.75pt;height:72pt" wp14:anchorId="62EB017B">
+              <v:rect id="shape_0" ID="Cadre5" stroked="f" style="position:absolute;margin-left:337.5pt;margin-top:9.6pt;width:189.8pt;height:72.05pt" wp14:anchorId="62EB017B">
                 <w10:wrap type="none"/>
                 <v:fill o:detectmouseclick="t" on="false"/>
                 <v:stroke color="#3465a4" joinstyle="round" endcap="flat"/>
@@ -6401,9 +6373,7 @@
                         </w:rPr>
                       </w:pPr>
                       <w:r>
-                        <w:rPr>
-                          <w:color w:val="000000"/>
-                        </w:rPr>
+                        <w:rPr/>
                       </w:r>
                     </w:p>
                   </w:txbxContent>
@@ -6772,7 +6742,10 @@
         </w:rPr>
       </w:pPr>
       <w:r>
-        <w:rPr/>
+        <w:rPr>
+          <w:sz w:val="24"/>
+          <w:szCs w:val="24"/>
+        </w:rPr>
       </w:r>
     </w:p>
     <w:p>
@@ -9895,10 +9868,18 @@
             <w:r>
               <w:rPr/>
               <w:drawing>
-                <wp:inline distT="0" distB="0" distL="0" distR="0">
-                  <wp:extent cx="2756535" cy="2344420"/>
+                <wp:anchor behindDoc="0" distT="0" distB="0" distL="0" distR="0" simplePos="0" locked="0" layoutInCell="1" allowOverlap="1" relativeHeight="27">
+                  <wp:simplePos x="0" y="0"/>
+                  <wp:positionH relativeFrom="column">
+                    <wp:align>center</wp:align>
+                  </wp:positionH>
+                  <wp:positionV relativeFrom="paragraph">
+                    <wp:posOffset>635</wp:posOffset>
+                  </wp:positionV>
+                  <wp:extent cx="2380615" cy="2256790"/>
                   <wp:effectExtent l="0" t="0" r="0" b="0"/>
-                  <wp:docPr id="24" name="img18" descr=""/>
+                  <wp:wrapSquare wrapText="largest"/>
+                  <wp:docPr id="24" name="Image11" descr=""/>
                   <wp:cNvGraphicFramePr>
                     <a:graphicFrameLocks xmlns:a="http://schemas.openxmlformats.org/drawingml/2006/main" noChangeAspect="1"/>
                   </wp:cNvGraphicFramePr>
@@ -9906,7 +9887,7 @@
                     <a:graphicData uri="http://schemas.openxmlformats.org/drawingml/2006/picture">
                       <pic:pic xmlns:pic="http://schemas.openxmlformats.org/drawingml/2006/picture">
                         <pic:nvPicPr>
-                          <pic:cNvPr id="24" name="img18" descr=""/>
+                          <pic:cNvPr id="24" name="Image11" descr=""/>
                           <pic:cNvPicPr>
                             <a:picLocks noChangeAspect="1" noChangeArrowheads="1"/>
                           </pic:cNvPicPr>
@@ -9920,7 +9901,7 @@
                         <pic:spPr bwMode="auto">
                           <a:xfrm>
                             <a:off x="0" y="0"/>
-                            <a:ext cx="2756535" cy="2344420"/>
+                            <a:ext cx="2380615" cy="2256790"/>
                           </a:xfrm>
                           <a:prstGeom prst="rect">
                             <a:avLst/>
@@ -9929,7 +9910,7 @@
                       </pic:pic>
                     </a:graphicData>
                   </a:graphic>
-                </wp:inline>
+                </wp:anchor>
               </w:drawing>
             </w:r>
           </w:p>

</xml_diff>